<commit_message>
Task 6 almost done
</commit_message>
<xml_diff>
--- a/sem 6/Philosophy/Erasm Rotterdam.docx
+++ b/sem 6/Philosophy/Erasm Rotterdam.docx
@@ -5,45 +5,94 @@
     <w:p>
       <w:pPr>
         <w:pStyle w:val="a3"/>
-        <w:rPr>
-          <w:sz w:val="28"/>
-          <w:szCs w:val="28"/>
-          <w:lang w:val="ru-RU"/>
-        </w:rPr>
-      </w:pPr>
-      <w:r>
-        <w:rPr>
-          <w:sz w:val="28"/>
-          <w:szCs w:val="28"/>
-          <w:lang w:val="ru-RU"/>
-        </w:rPr>
-        <w:t>Эпоха Возрождения, также известная как Ренессанс (от французского слова, означающего "возрождение"), была культурным, интеллектуальным и художественным движением, которое произошло в Европе в период с 14 по 17 века. Это был период значительного развития науки, искусства, литературы, философии и экономики.</w:t>
-      </w:r>
-      <w:r>
-        <w:rPr>
-          <w:sz w:val="28"/>
-          <w:szCs w:val="28"/>
-          <w:lang w:val="ru-RU"/>
-        </w:rPr>
-        <w:t xml:space="preserve"> Я расскажу об одном из значимых мыслителей и гуманистов этого времени — Эразме Роттердамском.</w:t>
-      </w:r>
-    </w:p>
-    <w:p>
-      <w:pPr>
-        <w:pStyle w:val="a3"/>
-        <w:rPr>
-          <w:sz w:val="28"/>
-          <w:szCs w:val="28"/>
-          <w:lang w:val="ru-RU"/>
-        </w:rPr>
-      </w:pPr>
-      <w:r>
-        <w:rPr>
-          <w:sz w:val="28"/>
-          <w:szCs w:val="28"/>
-          <w:lang w:val="ru-RU"/>
-        </w:rPr>
-        <w:t>Сначала вспомним, какими идеями и идеалами выделяется эпоха Возрождения. Это:</w:t>
+        <w:jc w:val="center"/>
+        <w:rPr>
+          <w:b/>
+          <w:bCs/>
+          <w:sz w:val="40"/>
+          <w:szCs w:val="40"/>
+          <w:u w:val="single"/>
+          <w:lang w:val="ru-RU"/>
+        </w:rPr>
+      </w:pPr>
+      <w:r>
+        <w:rPr>
+          <w:b/>
+          <w:bCs/>
+          <w:sz w:val="40"/>
+          <w:szCs w:val="40"/>
+          <w:u w:val="single"/>
+          <w:lang w:val="ru-RU"/>
+        </w:rPr>
+        <w:t>Эразм Роттердамский</w:t>
+      </w:r>
+    </w:p>
+    <w:p>
+      <w:pPr>
+        <w:pStyle w:val="a3"/>
+        <w:rPr>
+          <w:sz w:val="28"/>
+          <w:szCs w:val="28"/>
+          <w:lang w:val="ru-RU"/>
+        </w:rPr>
+      </w:pPr>
+      <w:r>
+        <w:rPr>
+          <w:sz w:val="28"/>
+          <w:szCs w:val="28"/>
+          <w:lang w:val="ru-RU"/>
+        </w:rPr>
+        <w:t>Эпоха Возрождения, также известная как Ренессанс (от французского слова, означающего "возрождение"), была культурным, интеллектуальным и художественным движением</w:t>
+      </w:r>
+      <w:r>
+        <w:rPr>
+          <w:sz w:val="28"/>
+          <w:szCs w:val="28"/>
+          <w:lang w:val="ru-RU"/>
+        </w:rPr>
+        <w:t xml:space="preserve"> </w:t>
+      </w:r>
+      <w:r>
+        <w:rPr>
+          <w:sz w:val="28"/>
+          <w:szCs w:val="28"/>
+          <w:lang w:val="ru-RU"/>
+        </w:rPr>
+        <w:t>в Европе в период с 14 по 17 века. Это был период значительного развития науки, искусства, литературы, философии и экономики. Я расскажу об одном из значимых мыслителей и гуманистов этого времени — Эразме Роттердамском.</w:t>
+      </w:r>
+    </w:p>
+    <w:p>
+      <w:pPr>
+        <w:pStyle w:val="a3"/>
+        <w:rPr>
+          <w:sz w:val="28"/>
+          <w:szCs w:val="28"/>
+          <w:lang w:val="ru-RU"/>
+        </w:rPr>
+      </w:pPr>
+      <w:r>
+        <w:rPr>
+          <w:sz w:val="28"/>
+          <w:szCs w:val="28"/>
+          <w:lang w:val="ru-RU"/>
+        </w:rPr>
+        <w:t>Сначала вспомним, какими идеями и идеалами выделяется эпоха Возрождения. Это</w:t>
+      </w:r>
+      <w:r>
+        <w:rPr>
+          <w:sz w:val="28"/>
+          <w:szCs w:val="28"/>
+          <w:lang w:val="ru-RU"/>
+        </w:rPr>
+        <w:t>, во-первых</w:t>
+      </w:r>
+      <w:r>
+        <w:rPr>
+          <w:sz w:val="28"/>
+          <w:szCs w:val="28"/>
+          <w:lang w:val="ru-RU"/>
+        </w:rPr>
+        <w:t>,</w:t>
       </w:r>
     </w:p>
     <w:p>
@@ -65,15 +114,7 @@
           <w:szCs w:val="28"/>
           <w:lang w:val="ru-RU"/>
         </w:rPr>
-        <w:t xml:space="preserve">Идея гуманизма — </w:t>
-      </w:r>
-      <w:r>
-        <w:rPr>
-          <w:sz w:val="28"/>
-          <w:szCs w:val="28"/>
-          <w:lang w:val="ru-RU"/>
-        </w:rPr>
-        <w:t>Это философское направление утверждало ценность и важность человеческой личности, его способностей и достижений.</w:t>
+        <w:t>Идея гуманизма — Это философское направление утверждало ценность и важность человеческой личности, его способностей и достижений.</w:t>
       </w:r>
     </w:p>
     <w:p>
@@ -101,18 +142,7 @@
           <w:szCs w:val="28"/>
           <w:lang w:val="ru-RU"/>
         </w:rPr>
-        <w:t>Развитие науки и технологий</w:t>
-      </w:r>
-      <w:r>
-        <w:rPr>
-          <w:rStyle w:val="a4"/>
-          <w:b w:val="0"/>
-          <w:bCs w:val="0"/>
-          <w:sz w:val="28"/>
-          <w:szCs w:val="28"/>
-          <w:lang w:val="ru-RU"/>
-        </w:rPr>
-        <w:t>, которое впоследствии открыло путь к научной революции.</w:t>
+        <w:t>Развитие науки и технологий, которое впоследствии открыло путь к научной революции.</w:t>
       </w:r>
     </w:p>
     <w:p>
@@ -165,31 +195,25 @@
           <w:szCs w:val="28"/>
           <w:lang w:val="ru-RU"/>
         </w:rPr>
-        <w:t xml:space="preserve">В литературе в эпоху Возрождения появились совершенно новые формы: эссе, драматургия, поэзия, которые позволяли полноценно описать </w:t>
-      </w:r>
-      <w:proofErr w:type="spellStart"/>
-      <w:r>
-        <w:rPr>
-          <w:rStyle w:val="a4"/>
-          <w:b w:val="0"/>
-          <w:bCs w:val="0"/>
-          <w:sz w:val="28"/>
-          <w:szCs w:val="28"/>
-          <w:lang w:val="ru-RU"/>
-        </w:rPr>
-        <w:t>антропоцентричность</w:t>
-      </w:r>
-      <w:proofErr w:type="spellEnd"/>
-      <w:r>
-        <w:rPr>
-          <w:rStyle w:val="a4"/>
-          <w:b w:val="0"/>
-          <w:bCs w:val="0"/>
-          <w:sz w:val="28"/>
-          <w:szCs w:val="28"/>
-          <w:lang w:val="ru-RU"/>
-        </w:rPr>
-        <w:t xml:space="preserve"> нового философского мира.</w:t>
+        <w:t>В литературе в эпоху Возрождения появились совершенно новые формы: эссе, драматургия, поэзия, которые позволяли полноценно описать антропоцентричность нового философского мира.</w:t>
+      </w:r>
+    </w:p>
+    <w:p>
+      <w:pPr>
+        <w:pStyle w:val="a3"/>
+        <w:rPr>
+          <w:sz w:val="28"/>
+          <w:szCs w:val="28"/>
+          <w:lang w:val="ru-RU"/>
+        </w:rPr>
+      </w:pPr>
+      <w:r>
+        <w:rPr>
+          <w:sz w:val="28"/>
+          <w:szCs w:val="28"/>
+          <w:lang w:val="ru-RU"/>
+        </w:rPr>
+        <w:t>Теперь, собственно, перейдём к философу.</w:t>
       </w:r>
     </w:p>
     <w:p>
@@ -225,25 +249,7 @@
           <w:szCs w:val="28"/>
           <w:lang w:val="ru-RU"/>
         </w:rPr>
-        <w:t xml:space="preserve">Начальное образование получил в местной начальной школе; оттуда перешёл в </w:t>
-      </w:r>
-      <w:proofErr w:type="spellStart"/>
-      <w:r>
-        <w:rPr>
-          <w:sz w:val="28"/>
-          <w:szCs w:val="28"/>
-          <w:lang w:val="ru-RU"/>
-        </w:rPr>
-        <w:t>Девентер</w:t>
-      </w:r>
-      <w:proofErr w:type="spellEnd"/>
-      <w:r>
-        <w:rPr>
-          <w:sz w:val="28"/>
-          <w:szCs w:val="28"/>
-          <w:lang w:val="ru-RU"/>
-        </w:rPr>
-        <w:t xml:space="preserve">, где поступил в одну из школ, в программы которых входило изучение древних классиков. В 13 лет потерял родителей. Поэтому вскоре, после некоторых колебаний, принимает решение удалиться в монастырь. </w:t>
+        <w:t xml:space="preserve">Начальное образование получил в местной начальной школе; оттуда перешёл в Девентер, где поступил в одну из школ, в программы которых входило изучение древних классиков. В 13 лет потерял родителей. Поэтому вскоре, после некоторых колебаний, принимает решение удалиться в монастырь. </w:t>
       </w:r>
     </w:p>
     <w:p>
@@ -295,6 +301,7 @@
           <w:szCs w:val="28"/>
           <w:lang w:val="ru-RU"/>
         </w:rPr>
+        <w:lastRenderedPageBreak/>
         <w:t>Благодаря церковным покровителям он смог оставить монастырь и дать простор всем своим увлечениям и желаниям. Одним из таких было побывать в центрах гуманизма того времени, и он начинает путешествовать по Европе.</w:t>
       </w:r>
     </w:p>
@@ -318,54 +325,15 @@
           <w:szCs w:val="28"/>
           <w:lang w:val="ru-RU"/>
         </w:rPr>
-        <w:lastRenderedPageBreak/>
-        <w:t xml:space="preserve">Путешествие в </w:t>
-      </w:r>
-      <w:proofErr w:type="spellStart"/>
-      <w:r>
-        <w:rPr>
-          <w:rStyle w:val="a4"/>
-          <w:sz w:val="28"/>
-          <w:szCs w:val="28"/>
-          <w:lang w:val="ru-RU"/>
-        </w:rPr>
-        <w:t>Ловен</w:t>
-      </w:r>
-      <w:proofErr w:type="spellEnd"/>
-      <w:r>
-        <w:rPr>
-          <w:rStyle w:val="a4"/>
-          <w:sz w:val="28"/>
-          <w:szCs w:val="28"/>
-          <w:lang w:val="ru-RU"/>
-        </w:rPr>
-        <w:t xml:space="preserve"> (Бельгия)</w:t>
-      </w:r>
-      <w:r>
-        <w:rPr>
-          <w:sz w:val="28"/>
-          <w:szCs w:val="28"/>
-          <w:lang w:val="ru-RU"/>
-        </w:rPr>
-        <w:t xml:space="preserve">: В начале своей карьеры Эразм учился в университете в </w:t>
-      </w:r>
-      <w:proofErr w:type="spellStart"/>
-      <w:r>
-        <w:rPr>
-          <w:sz w:val="28"/>
-          <w:szCs w:val="28"/>
-          <w:lang w:val="ru-RU"/>
-        </w:rPr>
-        <w:t>Ловене</w:t>
-      </w:r>
-      <w:proofErr w:type="spellEnd"/>
-      <w:r>
-        <w:rPr>
-          <w:sz w:val="28"/>
-          <w:szCs w:val="28"/>
-          <w:lang w:val="ru-RU"/>
-        </w:rPr>
-        <w:t>, который был одним из центров гуманистической мысли в Европе. Здесь он познакомился с другими гуманистами и учеными, что оказало значительное влияние на его будущую карьеру.</w:t>
+        <w:t>Путешествие в Ловен (Бельгия)</w:t>
+      </w:r>
+      <w:r>
+        <w:rPr>
+          <w:sz w:val="28"/>
+          <w:szCs w:val="28"/>
+          <w:lang w:val="ru-RU"/>
+        </w:rPr>
+        <w:t>: В начале своей карьеры Эразм учился в университете в Ловене, который был одним из центров гуманистической мысли в Европе. Здесь он познакомился с другими гуманистами и учеными, что оказало значительное влияние на его будущую карьеру.</w:t>
       </w:r>
     </w:p>
     <w:p>
@@ -427,25 +395,7 @@
           <w:szCs w:val="28"/>
           <w:lang w:val="ru-RU"/>
         </w:rPr>
-        <w:t xml:space="preserve">: Одним из самых значимых путешествий Эразма было его пребывание в Италии. В период с 1506 по 1509 год он жил в Болонье и Венеции, где встречался с известными гуманистами и учеными, такими как Альдо </w:t>
-      </w:r>
-      <w:proofErr w:type="spellStart"/>
-      <w:r>
-        <w:rPr>
-          <w:sz w:val="28"/>
-          <w:szCs w:val="28"/>
-          <w:lang w:val="ru-RU"/>
-        </w:rPr>
-        <w:t>Мануций</w:t>
-      </w:r>
-      <w:proofErr w:type="spellEnd"/>
-      <w:r>
-        <w:rPr>
-          <w:sz w:val="28"/>
-          <w:szCs w:val="28"/>
-          <w:lang w:val="ru-RU"/>
-        </w:rPr>
-        <w:t>, и погружался в итальянскую культуру и ренессансное искусство.</w:t>
+        <w:t>: Одним из самых значимых путешествий Эразма было его пребывание в Италии. В период с 1506 по 1509 год он жил в Болонье и Венеции, где встречался с известными гуманистами и учеными, такими как Альдо Мануций, и погружался в итальянскую культуру и ренессансное искусство.</w:t>
       </w:r>
     </w:p>
     <w:p>
@@ -476,25 +426,7 @@
           <w:szCs w:val="28"/>
           <w:lang w:val="ru-RU"/>
         </w:rPr>
-        <w:t xml:space="preserve">: Эразм неоднократно посещал Англию, где он нашел покровителей среди высших кругов общества и был приглашен на должность профессора </w:t>
-      </w:r>
-      <w:proofErr w:type="spellStart"/>
-      <w:r>
-        <w:rPr>
-          <w:sz w:val="28"/>
-          <w:szCs w:val="28"/>
-          <w:lang w:val="ru-RU"/>
-        </w:rPr>
-        <w:t>дивинитета</w:t>
-      </w:r>
-      <w:proofErr w:type="spellEnd"/>
-      <w:r>
-        <w:rPr>
-          <w:sz w:val="28"/>
-          <w:szCs w:val="28"/>
-          <w:lang w:val="ru-RU"/>
-        </w:rPr>
-        <w:t xml:space="preserve"> в Университете Кембриджа. Его пребывание в Англии было продуктивным периодом, во время которого он работал над своими трудами и общался с известными английскими гуманистами, включая Томаса Мора.</w:t>
+        <w:t>: Эразм неоднократно посещал Англию, где он нашел покровителей среди высших кругов общества и был приглашен на должность профессора дивинитета в Университете Кембриджа. Его пребывание в Англии было продуктивным периодом, во время которого он работал над своими трудами и общался с известными английскими гуманистами, включая Томаса Мора.</w:t>
       </w:r>
     </w:p>
     <w:p>
@@ -626,6 +558,7 @@
           <w:szCs w:val="28"/>
           <w:lang w:val="ru-RU"/>
         </w:rPr>
+        <w:lastRenderedPageBreak/>
         <w:t>Ценность личности</w:t>
       </w:r>
       <w:r>
@@ -634,16 +567,7 @@
           <w:szCs w:val="28"/>
           <w:lang w:val="ru-RU"/>
         </w:rPr>
-        <w:t xml:space="preserve">: Эразм подчеркивал важность каждой отдельной личности и ее потенциала. Он верил в то, что каждый человек обладает </w:t>
-      </w:r>
-      <w:r>
-        <w:rPr>
-          <w:sz w:val="28"/>
-          <w:szCs w:val="28"/>
-          <w:lang w:val="ru-RU"/>
-        </w:rPr>
-        <w:lastRenderedPageBreak/>
-        <w:t>некоторым уникальным набором способностей и достоинств, которые следует развивать и использовать для блага общества.</w:t>
+        <w:t>: Эразм подчеркивал важность каждой отдельной личности и ее потенциала. Он верил в то, что каждый человек обладает некоторым уникальным набором способностей и достоинств, которые следует развивать и использовать для блага общества.</w:t>
       </w:r>
     </w:p>
     <w:p>
@@ -794,39 +718,7 @@
           <w:szCs w:val="28"/>
           <w:lang w:val="ru-RU"/>
         </w:rPr>
-        <w:t xml:space="preserve"> В одном из своих философских трактатов «Справочник к христианскому воину» Эразм обраща</w:t>
-      </w:r>
-      <w:r>
-        <w:rPr>
-          <w:sz w:val="28"/>
-          <w:szCs w:val="28"/>
-          <w:lang w:val="ru-RU"/>
-        </w:rPr>
-        <w:t>лся</w:t>
-      </w:r>
-      <w:r>
-        <w:rPr>
-          <w:sz w:val="28"/>
-          <w:szCs w:val="28"/>
-          <w:lang w:val="ru-RU"/>
-        </w:rPr>
-        <w:t xml:space="preserve"> к идеалам христианского рыцарства и призыва</w:t>
-      </w:r>
-      <w:r>
-        <w:rPr>
-          <w:sz w:val="28"/>
-          <w:szCs w:val="28"/>
-          <w:lang w:val="ru-RU"/>
-        </w:rPr>
-        <w:t>л</w:t>
-      </w:r>
-      <w:r>
-        <w:rPr>
-          <w:sz w:val="28"/>
-          <w:szCs w:val="28"/>
-          <w:lang w:val="ru-RU"/>
-        </w:rPr>
-        <w:t xml:space="preserve"> к нравственному совершенствованию.</w:t>
+        <w:t xml:space="preserve"> В одном из своих философских трактатов «Справочник к христианскому воину» Эразм обращался к идеалам христианского рыцарства и призывал к нравственному совершенствованию.</w:t>
       </w:r>
     </w:p>
     <w:p>
@@ -977,6 +869,7 @@
           <w:szCs w:val="28"/>
           <w:lang w:val="ru-RU"/>
         </w:rPr>
+        <w:lastRenderedPageBreak/>
         <w:t>Образ жизни духовенства</w:t>
       </w:r>
       <w:r>
@@ -985,16 +878,7 @@
           <w:szCs w:val="28"/>
           <w:lang w:val="ru-RU"/>
         </w:rPr>
-        <w:t xml:space="preserve">: Эразм также критиковал образ жизни многих духовных деятелей своего времени. Он видел в них часто несоответствие </w:t>
-      </w:r>
-      <w:r>
-        <w:rPr>
-          <w:sz w:val="28"/>
-          <w:szCs w:val="28"/>
-          <w:lang w:val="ru-RU"/>
-        </w:rPr>
-        <w:lastRenderedPageBreak/>
-        <w:t>между их декларируемыми духовными идеалами и их реальными поступками, включая разгульный образ жизни, роскошь и нравственные проступки.</w:t>
+        <w:t>: Эразм также критиковал образ жизни многих духовных деятелей своего времени. Он видел в них часто несоответствие между их декларируемыми духовными идеалами и их реальными поступками, включая разгульный образ жизни, роскошь и нравственные проступки.</w:t>
       </w:r>
     </w:p>
     <w:p>
@@ -1223,26 +1107,6 @@
         </w:rPr>
         <w:t xml:space="preserve"> отражает идеалы гуманизма, акцентируя важность человеческой личности, образования, толерантности и самосовершенствования.</w:t>
       </w:r>
-    </w:p>
-    <w:p>
-      <w:pPr>
-        <w:pStyle w:val="a3"/>
-        <w:rPr>
-          <w:sz w:val="28"/>
-          <w:szCs w:val="28"/>
-          <w:lang w:val="ru-RU"/>
-        </w:rPr>
-      </w:pPr>
-    </w:p>
-    <w:p>
-      <w:pPr>
-        <w:pStyle w:val="a3"/>
-        <w:rPr>
-          <w:sz w:val="28"/>
-          <w:szCs w:val="28"/>
-          <w:lang w:val="ru-RU"/>
-        </w:rPr>
-      </w:pPr>
     </w:p>
     <w:p>
       <w:pPr>

</xml_diff>